<commit_message>
completed V2 - UX refining
</commit_message>
<xml_diff>
--- a/requirements/WCSBS管理系统产品需求文档v0.5.docx
+++ b/requirements/WCSBS管理系统产品需求文档v0.5.docx
@@ -11,143 +11,6 @@
           <w:sz w:val="32"/>
         </w:rPr>
       </w:pPr>
-      <w:r>
-        <w:pict w14:anchorId="5F13A604">
-          <v:shapetype id="_x0000_t202" coordsize="21600,21600" o:spt="202" path="m,l,21600r21600,l21600,xe">
-            <v:stroke joinstyle="miter"/>
-            <v:path gradientshapeok="t" o:connecttype="rect"/>
-          </v:shapetype>
-          <v:shape id="Text Box 2" o:spid="_x0000_s1026" type="#_x0000_t202" alt="" style="position:absolute;left:0;text-align:left;margin-left:119.2pt;margin-top:630.75pt;width:180.7pt;height:28.5pt;z-index:1;mso-wrap-style:square;mso-wrap-edited:f;mso-width-percent:0;mso-height-percent:0;mso-width-percent:0;mso-height-percent:0;v-text-anchor:top" o:preferrelative="t" filled="f" stroked="f">
-            <v:textbox>
-              <w:txbxContent>
-                <w:p>
-                  <w:pPr>
-                    <w:jc w:val="center"/>
-                  </w:pPr>
-                  <w:r>
-                    <w:rPr>
-                      <w:rFonts w:hint="eastAsia"/>
-                      <w:sz w:val="24"/>
-                    </w:rPr>
-                    <w:fldChar w:fldCharType="begin"/>
-                  </w:r>
-                  <w:r>
-                    <w:rPr>
-                      <w:rFonts w:hint="eastAsia"/>
-                      <w:sz w:val="24"/>
-                    </w:rPr>
-                    <w:instrText>Time \@ "yyyy</w:instrText>
-                  </w:r>
-                  <w:r>
-                    <w:rPr>
-                      <w:rFonts w:hint="eastAsia"/>
-                      <w:sz w:val="24"/>
-                    </w:rPr>
-                    <w:instrText>年</w:instrText>
-                  </w:r>
-                  <w:r>
-                    <w:rPr>
-                      <w:rFonts w:hint="eastAsia"/>
-                      <w:sz w:val="24"/>
-                    </w:rPr>
-                    <w:instrText>M</w:instrText>
-                  </w:r>
-                  <w:r>
-                    <w:rPr>
-                      <w:rFonts w:hint="eastAsia"/>
-                      <w:sz w:val="24"/>
-                    </w:rPr>
-                    <w:instrText>月</w:instrText>
-                  </w:r>
-                  <w:r>
-                    <w:rPr>
-                      <w:rFonts w:hint="eastAsia"/>
-                      <w:sz w:val="24"/>
-                    </w:rPr>
-                    <w:instrText>d</w:instrText>
-                  </w:r>
-                  <w:r>
-                    <w:rPr>
-                      <w:rFonts w:hint="eastAsia"/>
-                      <w:sz w:val="24"/>
-                    </w:rPr>
-                    <w:instrText>日</w:instrText>
-                  </w:r>
-                  <w:r>
-                    <w:rPr>
-                      <w:rFonts w:hint="eastAsia"/>
-                      <w:sz w:val="24"/>
-                    </w:rPr>
-                    <w:instrText>"</w:instrText>
-                  </w:r>
-                  <w:r>
-                    <w:rPr>
-                      <w:rFonts w:hint="eastAsia"/>
-                      <w:sz w:val="24"/>
-                    </w:rPr>
-                    <w:fldChar w:fldCharType="separate"/>
-                  </w:r>
-                  <w:r>
-                    <w:rPr>
-                      <w:rFonts w:hint="eastAsia"/>
-                      <w:noProof/>
-                      <w:sz w:val="24"/>
-                    </w:rPr>
-                    <w:t>2020</w:t>
-                  </w:r>
-                  <w:r>
-                    <w:rPr>
-                      <w:rFonts w:hint="eastAsia"/>
-                      <w:noProof/>
-                      <w:sz w:val="24"/>
-                    </w:rPr>
-                    <w:t>年</w:t>
-                  </w:r>
-                  <w:r>
-                    <w:rPr>
-                      <w:rFonts w:hint="eastAsia"/>
-                      <w:noProof/>
-                      <w:sz w:val="24"/>
-                    </w:rPr>
-                    <w:t>8</w:t>
-                  </w:r>
-                  <w:r>
-                    <w:rPr>
-                      <w:rFonts w:hint="eastAsia"/>
-                      <w:noProof/>
-                      <w:sz w:val="24"/>
-                    </w:rPr>
-                    <w:t>月</w:t>
-                  </w:r>
-                  <w:r>
-                    <w:rPr>
-                      <w:rFonts w:hint="eastAsia"/>
-                      <w:noProof/>
-                      <w:sz w:val="24"/>
-                    </w:rPr>
-                    <w:t>10</w:t>
-                  </w:r>
-                  <w:r>
-                    <w:rPr>
-                      <w:rFonts w:hint="eastAsia"/>
-                      <w:noProof/>
-                      <w:sz w:val="24"/>
-                    </w:rPr>
-                    <w:t>日</w:t>
-                  </w:r>
-                  <w:r>
-                    <w:rPr>
-                      <w:rFonts w:hint="eastAsia"/>
-                      <w:sz w:val="24"/>
-                    </w:rPr>
-                    <w:fldChar w:fldCharType="end"/>
-                  </w:r>
-                </w:p>
-              </w:txbxContent>
-            </v:textbox>
-          </v:shape>
-        </w:pict>
-      </w:r>
       <w:r>
         <w:rPr>
           <w:rFonts w:hint="eastAsia"/>
@@ -618,8 +481,6 @@
           <w:tab w:val="left" w:pos="6648"/>
         </w:tabs>
         <w:sectPr>
-          <w:headerReference w:type="default" r:id="rId8"/>
-          <w:footerReference w:type="default" r:id="rId9"/>
           <w:pgSz w:w="11906" w:h="16838"/>
           <w:pgMar w:top="1440" w:right="1800" w:bottom="1440" w:left="1800" w:header="851" w:footer="992" w:gutter="0"/>
           <w:cols w:space="720"/>
@@ -3566,13 +3427,7 @@
           <w:rFonts w:ascii="Microsoft YaHei" w:eastAsia="Microsoft YaHei" w:hAnsi="Microsoft YaHei" w:cs="Microsoft YaHei" w:hint="eastAsia"/>
         </w:rPr>
         <w:lastRenderedPageBreak/>
-        <w:t>注册</w:t>
-      </w:r>
-      <w:r>
-        <w:rPr>
-          <w:rFonts w:ascii="Microsoft YaHei" w:eastAsia="Microsoft YaHei" w:hAnsi="Microsoft YaHei" w:cs="Microsoft YaHei" w:hint="eastAsia"/>
-        </w:rPr>
-        <w:t>新</w:t>
+        <w:t>注册新</w:t>
       </w:r>
       <w:r>
         <w:rPr>
@@ -3646,23 +3501,23 @@
           <w:rFonts w:ascii="Microsoft YaHei" w:eastAsia="Microsoft YaHei" w:hAnsi="Microsoft YaHei" w:cs="Microsoft YaHei"/>
         </w:rPr>
       </w:pPr>
-      <w:bookmarkStart w:id="46" w:name="_Toc13827"/>
-      <w:bookmarkStart w:id="47" w:name="_Toc86"/>
-      <w:bookmarkStart w:id="48" w:name="_Toc26571"/>
-      <w:bookmarkStart w:id="49" w:name="_Toc47973626"/>
+      <w:bookmarkStart w:id="46" w:name="_Toc47973626"/>
+      <w:bookmarkStart w:id="47" w:name="_Toc13827"/>
+      <w:bookmarkStart w:id="48" w:name="_Toc86"/>
+      <w:bookmarkStart w:id="49" w:name="_Toc26571"/>
       <w:r>
         <w:rPr>
           <w:rFonts w:ascii="Microsoft YaHei" w:eastAsia="Microsoft YaHei" w:hAnsi="Microsoft YaHei" w:cs="Microsoft YaHei" w:hint="eastAsia"/>
         </w:rPr>
         <w:t>创建新用户</w:t>
       </w:r>
-      <w:bookmarkEnd w:id="49"/>
+      <w:bookmarkEnd w:id="46"/>
     </w:p>
     <w:p>
       <w:pPr>
         <w:ind w:leftChars="200" w:left="420" w:firstLine="360"/>
         <w:rPr>
-          <w:rFonts w:ascii="Microsoft YaHei" w:eastAsia="Microsoft YaHei" w:hAnsi="Microsoft YaHei" w:cs="Microsoft YaHei" w:hint="eastAsia"/>
+          <w:rFonts w:ascii="Microsoft YaHei" w:eastAsia="Microsoft YaHei" w:hAnsi="Microsoft YaHei" w:cs="Microsoft YaHei"/>
           <w:szCs w:val="21"/>
         </w:rPr>
       </w:pPr>
@@ -3777,21 +3632,14 @@
           <w:rFonts w:ascii="Microsoft YaHei" w:eastAsia="Microsoft YaHei" w:hAnsi="Microsoft YaHei" w:cs="Microsoft YaHei" w:hint="eastAsia"/>
           <w:szCs w:val="21"/>
         </w:rPr>
-        <w:t>创建的用户，输入注册的电邮地址，系统将发送重置密码电邮，用户通过其中的链接打开浏览器，输入新的登录密码</w:t>
-      </w:r>
-      <w:r>
-        <w:rPr>
-          <w:rFonts w:ascii="Microsoft YaHei" w:eastAsia="Microsoft YaHei" w:hAnsi="Microsoft YaHei" w:cs="Microsoft YaHei" w:hint="eastAsia"/>
-          <w:szCs w:val="21"/>
-        </w:rPr>
-        <w:t>。</w:t>
+        <w:t>创建的用户，输入注册的电邮地址，系统将发送重置密码电邮，用户通过其中的链接打开浏览器，输入新的登录密码。</w:t>
       </w:r>
     </w:p>
     <w:p>
       <w:pPr>
         <w:ind w:leftChars="200" w:left="420" w:firstLine="360"/>
         <w:rPr>
-          <w:rFonts w:ascii="Microsoft YaHei" w:eastAsia="Microsoft YaHei" w:hAnsi="Microsoft YaHei" w:cs="Microsoft YaHei" w:hint="eastAsia"/>
+          <w:rFonts w:ascii="Microsoft YaHei" w:eastAsia="Microsoft YaHei" w:hAnsi="Microsoft YaHei" w:cs="Microsoft YaHei"/>
           <w:szCs w:val="21"/>
         </w:rPr>
       </w:pPr>
@@ -3814,28 +3662,7 @@
           <w:rFonts w:ascii="Microsoft YaHei" w:eastAsia="Microsoft YaHei" w:hAnsi="Microsoft YaHei" w:cs="Microsoft YaHei" w:hint="eastAsia"/>
           <w:szCs w:val="21"/>
         </w:rPr>
-        <w:t>创建的用户，</w:t>
-      </w:r>
-      <w:r>
-        <w:rPr>
-          <w:rFonts w:ascii="Microsoft YaHei" w:eastAsia="Microsoft YaHei" w:hAnsi="Microsoft YaHei" w:cs="Microsoft YaHei" w:hint="eastAsia"/>
-          <w:szCs w:val="21"/>
-        </w:rPr>
-        <w:t>系统管理员</w:t>
-      </w:r>
-      <w:r>
-        <w:rPr>
-          <w:rFonts w:ascii="Microsoft YaHei" w:eastAsia="Microsoft YaHei" w:hAnsi="Microsoft YaHei" w:cs="Microsoft YaHei" w:hint="eastAsia"/>
-          <w:szCs w:val="21"/>
-        </w:rPr>
-        <w:t>可以在后台</w:t>
-      </w:r>
-      <w:r>
-        <w:rPr>
-          <w:rFonts w:ascii="Microsoft YaHei" w:eastAsia="Microsoft YaHei" w:hAnsi="Microsoft YaHei" w:cs="Microsoft YaHei" w:hint="eastAsia"/>
-          <w:szCs w:val="21"/>
-        </w:rPr>
-        <w:t>重置</w:t>
+        <w:t>创建的用户，系统管理员可以在后台重置</w:t>
       </w:r>
       <w:r>
         <w:rPr>
@@ -3849,21 +3676,7 @@
           <w:rFonts w:ascii="Microsoft YaHei" w:eastAsia="Microsoft YaHei" w:hAnsi="Microsoft YaHei" w:cs="Microsoft YaHei" w:hint="eastAsia"/>
           <w:szCs w:val="21"/>
         </w:rPr>
-        <w:t>，通过线下方式通知用户登陆信息。用户在</w:t>
-      </w:r>
-      <w:r>
-        <w:rPr>
-          <w:rFonts w:ascii="Microsoft YaHei" w:eastAsia="Microsoft YaHei" w:hAnsi="Microsoft YaHei" w:cs="Microsoft YaHei" w:hint="eastAsia"/>
-          <w:szCs w:val="21"/>
-        </w:rPr>
-        <w:t>下</w:t>
-      </w:r>
-      <w:r>
-        <w:rPr>
-          <w:rFonts w:ascii="Microsoft YaHei" w:eastAsia="Microsoft YaHei" w:hAnsi="Microsoft YaHei" w:cs="Microsoft YaHei" w:hint="eastAsia"/>
-          <w:szCs w:val="21"/>
-        </w:rPr>
-        <w:t>一次登录（2</w:t>
+        <w:t>，通过线下方式通知用户登陆信息。用户在下一次登录（2</w:t>
       </w:r>
       <w:r>
         <w:rPr>
@@ -3913,14 +3726,7 @@
           <w:rFonts w:ascii="Microsoft YaHei" w:eastAsia="Microsoft YaHei" w:hAnsi="Microsoft YaHei" w:cs="Microsoft YaHei" w:hint="eastAsia"/>
           <w:szCs w:val="21"/>
         </w:rPr>
-        <w:t>系统管理员可以随时登录系统来管理用户的权限</w:t>
-      </w:r>
-      <w:r>
-        <w:rPr>
-          <w:rFonts w:ascii="Microsoft YaHei" w:eastAsia="Microsoft YaHei" w:hAnsi="Microsoft YaHei" w:cs="Microsoft YaHei" w:hint="eastAsia"/>
-          <w:szCs w:val="21"/>
-        </w:rPr>
-        <w:t>。</w:t>
+        <w:t>系统管理员可以随时登录系统来管理用户的权限。</w:t>
       </w:r>
     </w:p>
     <w:p>
@@ -3986,21 +3792,7 @@
           <w:rFonts w:ascii="Microsoft YaHei" w:eastAsia="Microsoft YaHei" w:hAnsi="Microsoft YaHei" w:cs="Microsoft YaHei" w:hint="eastAsia"/>
           <w:szCs w:val="21"/>
         </w:rPr>
-        <w:t>如果发现</w:t>
-      </w:r>
-      <w:r>
-        <w:rPr>
-          <w:rFonts w:ascii="Microsoft YaHei" w:eastAsia="Microsoft YaHei" w:hAnsi="Microsoft YaHei" w:cs="Microsoft YaHei" w:hint="eastAsia"/>
-          <w:szCs w:val="21"/>
-        </w:rPr>
-        <w:t>用户</w:t>
-      </w:r>
-      <w:r>
-        <w:rPr>
-          <w:rFonts w:ascii="Microsoft YaHei" w:eastAsia="Microsoft YaHei" w:hAnsi="Microsoft YaHei" w:cs="Microsoft YaHei" w:hint="eastAsia"/>
-          <w:szCs w:val="21"/>
-        </w:rPr>
-        <w:t>有不合理行为，随时停用该用户账号。</w:t>
+        <w:t>如果发现用户有不合理行为，随时停用该用户账号。</w:t>
       </w:r>
     </w:p>
     <w:p>
@@ -4010,7 +3802,7 @@
           <w:numId w:val="102"/>
         </w:numPr>
         <w:rPr>
-          <w:rFonts w:ascii="Microsoft YaHei" w:eastAsia="Microsoft YaHei" w:hAnsi="Microsoft YaHei" w:cs="Microsoft YaHei" w:hint="eastAsia"/>
+          <w:rFonts w:ascii="Microsoft YaHei" w:eastAsia="Microsoft YaHei" w:hAnsi="Microsoft YaHei" w:cs="Microsoft YaHei"/>
           <w:szCs w:val="21"/>
         </w:rPr>
       </w:pPr>
@@ -4048,9 +3840,9 @@
         </w:rPr>
       </w:pPr>
       <w:bookmarkStart w:id="52" w:name="_Toc47973629"/>
-      <w:bookmarkEnd w:id="46"/>
       <w:bookmarkEnd w:id="47"/>
       <w:bookmarkEnd w:id="48"/>
+      <w:bookmarkEnd w:id="49"/>
       <w:r>
         <w:rPr>
           <w:rFonts w:ascii="Microsoft YaHei" w:eastAsia="Microsoft YaHei" w:hAnsi="Microsoft YaHei" w:cs="Microsoft YaHei" w:hint="eastAsia"/>
@@ -4077,19 +3869,7 @@
         <w:rPr>
           <w:rFonts w:ascii="Microsoft YaHei" w:eastAsia="Microsoft YaHei" w:hAnsi="Microsoft YaHei" w:cs="Microsoft YaHei" w:hint="eastAsia"/>
         </w:rPr>
-        <w:t>学修</w:t>
-      </w:r>
-      <w:r>
-        <w:rPr>
-          <w:rFonts w:ascii="Microsoft YaHei" w:eastAsia="Microsoft YaHei" w:hAnsi="Microsoft YaHei" w:cs="Microsoft YaHei" w:hint="eastAsia"/>
-        </w:rPr>
-        <w:t>管理</w:t>
-      </w:r>
-      <w:r>
-        <w:rPr>
-          <w:rFonts w:ascii="Microsoft YaHei" w:eastAsia="Microsoft YaHei" w:hAnsi="Microsoft YaHei" w:cs="Microsoft YaHei" w:hint="eastAsia"/>
-        </w:rPr>
-        <w:t>员</w:t>
+        <w:t>学修管理员</w:t>
       </w:r>
       <w:bookmarkEnd w:id="53"/>
     </w:p>
@@ -4106,14 +3886,7 @@
           <w:rFonts w:ascii="Microsoft YaHei" w:eastAsia="Microsoft YaHei" w:hAnsi="Microsoft YaHei" w:cs="Microsoft YaHei" w:hint="eastAsia"/>
           <w:szCs w:val="21"/>
         </w:rPr>
-        <w:t>在系统管理员赋予权限后</w:t>
-      </w:r>
-      <w:r>
-        <w:rPr>
-          <w:rFonts w:ascii="Microsoft YaHei" w:eastAsia="Microsoft YaHei" w:hAnsi="Microsoft YaHei" w:cs="Microsoft YaHei" w:hint="eastAsia"/>
-          <w:szCs w:val="21"/>
-        </w:rPr>
-        <w:t>，学修</w:t>
+        <w:t>在系统管理员赋予权限后，学修</w:t>
       </w:r>
       <w:r>
         <w:rPr>
@@ -4181,14 +3954,7 @@
           <w:rFonts w:ascii="Microsoft YaHei" w:eastAsia="Microsoft YaHei" w:hAnsi="Microsoft YaHei" w:cs="Microsoft YaHei" w:hint="eastAsia"/>
           <w:szCs w:val="21"/>
         </w:rPr>
-        <w:t>年级</w:t>
-      </w:r>
-      <w:r>
-        <w:rPr>
-          <w:rFonts w:ascii="Microsoft YaHei" w:eastAsia="Microsoft YaHei" w:hAnsi="Microsoft YaHei" w:cs="Microsoft YaHei" w:hint="eastAsia"/>
-          <w:szCs w:val="21"/>
-        </w:rPr>
-        <w:t>学修管理员</w:t>
+        <w:t>年级学修管理员</w:t>
       </w:r>
       <w:r>
         <w:rPr>
@@ -4228,28 +3994,14 @@
           <w:rFonts w:ascii="Microsoft YaHei" w:eastAsia="Microsoft YaHei" w:hAnsi="Microsoft YaHei" w:cs="Microsoft YaHei" w:hint="eastAsia"/>
           <w:szCs w:val="21"/>
         </w:rPr>
-        <w:t>寒假亲子班，</w:t>
-      </w:r>
-      <w:r>
-        <w:rPr>
-          <w:rFonts w:ascii="Microsoft YaHei" w:eastAsia="Microsoft YaHei" w:hAnsi="Microsoft YaHei" w:cs="Microsoft YaHei" w:hint="eastAsia"/>
-          <w:szCs w:val="21"/>
-        </w:rPr>
-        <w:t>并指定</w:t>
-      </w:r>
-      <w:r>
-        <w:rPr>
-          <w:rFonts w:ascii="Microsoft YaHei" w:eastAsia="Microsoft YaHei" w:hAnsi="Microsoft YaHei" w:cs="Microsoft YaHei" w:hint="eastAsia"/>
-          <w:szCs w:val="21"/>
-        </w:rPr>
-        <w:t>活动</w:t>
-      </w:r>
-      <w:r>
-        <w:rPr>
-          <w:rFonts w:ascii="Microsoft YaHei" w:eastAsia="Microsoft YaHei" w:hAnsi="Microsoft YaHei" w:cs="Microsoft YaHei" w:hint="eastAsia"/>
-          <w:szCs w:val="21"/>
-        </w:rPr>
-        <w:t>管理员</w:t>
+        <w:t>寒假亲子班，并指定</w:t>
+      </w:r>
+      <w:r>
+        <w:rPr>
+          <w:rFonts w:ascii="Microsoft YaHei" w:eastAsia="Microsoft YaHei" w:hAnsi="Microsoft YaHei" w:cs="Microsoft YaHei" w:hint="eastAsia"/>
+          <w:szCs w:val="21"/>
+        </w:rPr>
+        <w:t>活动管理员</w:t>
       </w:r>
       <w:r>
         <w:rPr>
@@ -4266,7 +4018,7 @@
           <w:numId w:val="103"/>
         </w:numPr>
         <w:rPr>
-          <w:rFonts w:ascii="Microsoft YaHei" w:eastAsia="Microsoft YaHei" w:hAnsi="Microsoft YaHei" w:cs="Microsoft YaHei" w:hint="eastAsia"/>
+          <w:rFonts w:ascii="Microsoft YaHei" w:eastAsia="Microsoft YaHei" w:hAnsi="Microsoft YaHei" w:cs="Microsoft YaHei"/>
           <w:szCs w:val="21"/>
         </w:rPr>
       </w:pPr>
@@ -4334,7 +4086,7 @@
       <w:pPr>
         <w:ind w:leftChars="200" w:left="420" w:firstLine="360"/>
         <w:rPr>
-          <w:rFonts w:ascii="Microsoft YaHei" w:eastAsia="Microsoft YaHei" w:hAnsi="Microsoft YaHei" w:cs="Microsoft YaHei" w:hint="eastAsia"/>
+          <w:rFonts w:ascii="Microsoft YaHei" w:eastAsia="Microsoft YaHei" w:hAnsi="Microsoft YaHei" w:cs="Microsoft YaHei"/>
           <w:szCs w:val="21"/>
         </w:rPr>
       </w:pPr>
@@ -4357,35 +4109,7 @@
           <w:rFonts w:ascii="Microsoft YaHei" w:eastAsia="Microsoft YaHei" w:hAnsi="Microsoft YaHei" w:cs="Microsoft YaHei" w:hint="eastAsia"/>
           <w:szCs w:val="21"/>
         </w:rPr>
-        <w:t>年级</w:t>
-      </w:r>
-      <w:r>
-        <w:rPr>
-          <w:rFonts w:ascii="Microsoft YaHei" w:eastAsia="Microsoft YaHei" w:hAnsi="Microsoft YaHei" w:cs="Microsoft YaHei" w:hint="eastAsia"/>
-          <w:szCs w:val="21"/>
-        </w:rPr>
-        <w:t>正式学修课程</w:t>
-      </w:r>
-      <w:r>
-        <w:rPr>
-          <w:rFonts w:ascii="Microsoft YaHei" w:eastAsia="Microsoft YaHei" w:hAnsi="Microsoft YaHei" w:cs="Microsoft YaHei" w:hint="eastAsia"/>
-          <w:szCs w:val="21"/>
-        </w:rPr>
-        <w:t>后，年级学</w:t>
-      </w:r>
-      <w:r>
-        <w:rPr>
-          <w:rFonts w:ascii="Microsoft YaHei" w:eastAsia="Microsoft YaHei" w:hAnsi="Microsoft YaHei" w:cs="Microsoft YaHei" w:hint="eastAsia"/>
-          <w:szCs w:val="21"/>
-        </w:rPr>
-        <w:t>修</w:t>
-      </w:r>
-      <w:r>
-        <w:rPr>
-          <w:rFonts w:ascii="Microsoft YaHei" w:eastAsia="Microsoft YaHei" w:hAnsi="Microsoft YaHei" w:cs="Microsoft YaHei" w:hint="eastAsia"/>
-          <w:szCs w:val="21"/>
-        </w:rPr>
-        <w:t>管理员</w:t>
+        <w:t>年级正式学修课程后，年级学修管理员</w:t>
       </w:r>
       <w:r>
         <w:rPr>
@@ -4399,14 +4123,7 @@
           <w:rFonts w:ascii="Microsoft YaHei" w:eastAsia="Microsoft YaHei" w:hAnsi="Microsoft YaHei" w:cs="Microsoft YaHei" w:hint="eastAsia"/>
           <w:szCs w:val="21"/>
         </w:rPr>
-        <w:t>在</w:t>
-      </w:r>
-      <w:r>
-        <w:rPr>
-          <w:rFonts w:ascii="Microsoft YaHei" w:eastAsia="Microsoft YaHei" w:hAnsi="Microsoft YaHei" w:cs="Microsoft YaHei" w:hint="eastAsia"/>
-          <w:szCs w:val="21"/>
-        </w:rPr>
-        <w:t>W</w:t>
+        <w:t>在W</w:t>
       </w:r>
       <w:r>
         <w:rPr>
@@ -4476,7 +4193,7 @@
       <w:pPr>
         <w:ind w:leftChars="200" w:left="420" w:firstLine="360"/>
         <w:rPr>
-          <w:rFonts w:ascii="Microsoft YaHei" w:eastAsia="Microsoft YaHei" w:hAnsi="Microsoft YaHei" w:cs="Microsoft YaHei" w:hint="eastAsia"/>
+          <w:rFonts w:ascii="Microsoft YaHei" w:eastAsia="Microsoft YaHei" w:hAnsi="Microsoft YaHei" w:cs="Microsoft YaHei"/>
           <w:szCs w:val="21"/>
         </w:rPr>
       </w:pPr>
@@ -4520,42 +4237,21 @@
           <w:rFonts w:ascii="Microsoft YaHei" w:eastAsia="Microsoft YaHei" w:hAnsi="Microsoft YaHei" w:cs="Microsoft YaHei" w:hint="eastAsia"/>
           <w:szCs w:val="21"/>
         </w:rPr>
-        <w:t>报名申请加入</w:t>
-      </w:r>
-      <w:r>
-        <w:rPr>
-          <w:rFonts w:ascii="Microsoft YaHei" w:eastAsia="Microsoft YaHei" w:hAnsi="Microsoft YaHei" w:cs="Microsoft YaHei" w:hint="eastAsia"/>
-          <w:szCs w:val="21"/>
-        </w:rPr>
-        <w:t>年级正式学修课程</w:t>
-      </w:r>
-      <w:r>
-        <w:rPr>
-          <w:rFonts w:ascii="Microsoft YaHei" w:eastAsia="Microsoft YaHei" w:hAnsi="Microsoft YaHei" w:cs="Microsoft YaHei" w:hint="eastAsia"/>
-          <w:szCs w:val="21"/>
-        </w:rPr>
-        <w:t>，</w:t>
-      </w:r>
-      <w:r>
-        <w:rPr>
-          <w:rFonts w:ascii="Microsoft YaHei" w:eastAsia="Microsoft YaHei" w:hAnsi="Microsoft YaHei" w:cs="Microsoft YaHei" w:hint="eastAsia"/>
-          <w:szCs w:val="21"/>
-        </w:rPr>
-        <w:t>学员分正修和旁听两种。</w:t>
-      </w:r>
-      <w:r>
-        <w:rPr>
-          <w:rFonts w:ascii="Microsoft YaHei" w:eastAsia="Microsoft YaHei" w:hAnsi="Microsoft YaHei" w:cs="Microsoft YaHei" w:hint="eastAsia"/>
-          <w:szCs w:val="21"/>
-        </w:rPr>
-        <w:t>年级学修管理员</w:t>
-      </w:r>
-      <w:r>
-        <w:rPr>
-          <w:rFonts w:ascii="Microsoft YaHei" w:eastAsia="Microsoft YaHei" w:hAnsi="Microsoft YaHei" w:cs="Microsoft YaHei" w:hint="eastAsia"/>
-          <w:szCs w:val="21"/>
-        </w:rPr>
-        <w:t>逐一审核新生资格，</w:t>
+        <w:t>报名申请加入年级正式学修课程</w:t>
+      </w:r>
+      <w:r>
+        <w:rPr>
+          <w:rFonts w:ascii="Microsoft YaHei" w:eastAsia="Microsoft YaHei" w:hAnsi="Microsoft YaHei" w:cs="Microsoft YaHei" w:hint="eastAsia"/>
+          <w:szCs w:val="21"/>
+        </w:rPr>
+        <w:t>，学员分正修和旁听两种。</w:t>
+      </w:r>
+      <w:r>
+        <w:rPr>
+          <w:rFonts w:ascii="Microsoft YaHei" w:eastAsia="Microsoft YaHei" w:hAnsi="Microsoft YaHei" w:cs="Microsoft YaHei" w:hint="eastAsia"/>
+          <w:szCs w:val="21"/>
+        </w:rPr>
+        <w:t>年级学修管理员逐一审核新生资格，</w:t>
       </w:r>
       <w:r>
         <w:rPr>
@@ -4675,21 +4371,7 @@
           <w:rFonts w:ascii="Microsoft YaHei" w:eastAsia="Microsoft YaHei" w:hAnsi="Microsoft YaHei" w:cs="Microsoft YaHei" w:hint="eastAsia"/>
           <w:szCs w:val="21"/>
         </w:rPr>
-        <w:t>在共修正式开始前，学员自行看完传承和法本后，自行</w:t>
-      </w:r>
-      <w:r>
-        <w:rPr>
-          <w:rFonts w:ascii="Microsoft YaHei" w:eastAsia="Microsoft YaHei" w:hAnsi="Microsoft YaHei" w:cs="Microsoft YaHei" w:hint="eastAsia"/>
-          <w:szCs w:val="21"/>
-        </w:rPr>
-        <w:t>在系统里</w:t>
-      </w:r>
-      <w:r>
-        <w:rPr>
-          <w:rFonts w:ascii="Microsoft YaHei" w:eastAsia="Microsoft YaHei" w:hAnsi="Microsoft YaHei" w:cs="Microsoft YaHei" w:hint="eastAsia"/>
-          <w:szCs w:val="21"/>
-        </w:rPr>
-        <w:t>完成登记。</w:t>
+        <w:t>在共修正式开始前，学员自行看完传承和法本后，自行在系统里完成登记。</w:t>
       </w:r>
     </w:p>
     <w:p>
@@ -4747,14 +4429,7 @@
           <w:rFonts w:ascii="Microsoft YaHei" w:eastAsia="Microsoft YaHei" w:hAnsi="Microsoft YaHei" w:cs="Microsoft YaHei" w:hint="eastAsia"/>
           <w:szCs w:val="21"/>
         </w:rPr>
-        <w:t>年级学修管理员</w:t>
-      </w:r>
-      <w:r>
-        <w:rPr>
-          <w:rFonts w:ascii="Microsoft YaHei" w:eastAsia="Microsoft YaHei" w:hAnsi="Microsoft YaHei" w:cs="Microsoft YaHei" w:hint="eastAsia"/>
-          <w:szCs w:val="21"/>
-        </w:rPr>
-        <w:t>可以随时更新学修材料，如</w:t>
+        <w:t>年级学修管理员可以随时更新学修材料，如</w:t>
       </w:r>
       <w:r>
         <w:rPr>
@@ -4778,30 +4453,16 @@
           <w:numId w:val="104"/>
         </w:numPr>
         <w:rPr>
-          <w:rFonts w:ascii="Microsoft YaHei" w:eastAsia="Microsoft YaHei" w:hAnsi="Microsoft YaHei" w:cs="Microsoft YaHei" w:hint="eastAsia"/>
-          <w:szCs w:val="21"/>
-        </w:rPr>
-      </w:pPr>
-      <w:r>
-        <w:rPr>
-          <w:rFonts w:ascii="Microsoft YaHei" w:eastAsia="Microsoft YaHei" w:hAnsi="Microsoft YaHei" w:cs="Microsoft YaHei" w:hint="eastAsia"/>
-          <w:szCs w:val="21"/>
-        </w:rPr>
-        <w:t>学员可以上传学修材料，如答题和讲考等，由</w:t>
-      </w:r>
-      <w:r>
-        <w:rPr>
-          <w:rFonts w:ascii="Microsoft YaHei" w:eastAsia="Microsoft YaHei" w:hAnsi="Microsoft YaHei" w:cs="Microsoft YaHei" w:hint="eastAsia"/>
-          <w:szCs w:val="21"/>
-        </w:rPr>
-        <w:t>年级学修管理员</w:t>
-      </w:r>
-      <w:r>
-        <w:rPr>
-          <w:rFonts w:ascii="Microsoft YaHei" w:eastAsia="Microsoft YaHei" w:hAnsi="Microsoft YaHei" w:cs="Microsoft YaHei" w:hint="eastAsia"/>
-          <w:szCs w:val="21"/>
-        </w:rPr>
-        <w:t>审定后，发布给全体学员参考。</w:t>
+          <w:rFonts w:ascii="Microsoft YaHei" w:eastAsia="Microsoft YaHei" w:hAnsi="Microsoft YaHei" w:cs="Microsoft YaHei"/>
+          <w:szCs w:val="21"/>
+        </w:rPr>
+      </w:pPr>
+      <w:r>
+        <w:rPr>
+          <w:rFonts w:ascii="Microsoft YaHei" w:eastAsia="Microsoft YaHei" w:hAnsi="Microsoft YaHei" w:cs="Microsoft YaHei" w:hint="eastAsia"/>
+          <w:szCs w:val="21"/>
+        </w:rPr>
+        <w:t>学员可以上传学修材料，如答题和讲考等，由年级学修管理员审定后，发布给全体学员参考。</w:t>
       </w:r>
     </w:p>
     <w:p>
@@ -4838,13 +4499,7 @@
         <w:rPr>
           <w:rFonts w:ascii="Microsoft YaHei" w:eastAsia="Microsoft YaHei" w:hAnsi="Microsoft YaHei" w:cs="Microsoft YaHei" w:hint="eastAsia"/>
         </w:rPr>
-        <w:t>实</w:t>
-      </w:r>
-      <w:r>
-        <w:rPr>
-          <w:rFonts w:ascii="Microsoft YaHei" w:eastAsia="Microsoft YaHei" w:hAnsi="Microsoft YaHei" w:cs="Microsoft YaHei" w:hint="eastAsia"/>
-        </w:rPr>
-        <w:t>修安排</w:t>
+        <w:t>实修安排</w:t>
       </w:r>
       <w:bookmarkEnd w:id="56"/>
     </w:p>
@@ -4861,42 +4516,7 @@
           <w:rFonts w:ascii="Microsoft YaHei" w:eastAsia="Microsoft YaHei" w:hAnsi="Microsoft YaHei" w:cs="Microsoft YaHei" w:hint="eastAsia"/>
           <w:szCs w:val="21"/>
         </w:rPr>
-        <w:t>根据课程进展，</w:t>
-      </w:r>
-      <w:r>
-        <w:rPr>
-          <w:rFonts w:ascii="Microsoft YaHei" w:eastAsia="Microsoft YaHei" w:hAnsi="Microsoft YaHei" w:cs="Microsoft YaHei" w:hint="eastAsia"/>
-          <w:szCs w:val="21"/>
-        </w:rPr>
-        <w:t>年级学修管理员可以</w:t>
-      </w:r>
-      <w:r>
-        <w:rPr>
-          <w:rFonts w:ascii="Microsoft YaHei" w:eastAsia="Microsoft YaHei" w:hAnsi="Microsoft YaHei" w:cs="Microsoft YaHei" w:hint="eastAsia"/>
-          <w:szCs w:val="21"/>
-        </w:rPr>
-        <w:t>安排</w:t>
-      </w:r>
-      <w:r>
-        <w:rPr>
-          <w:rFonts w:ascii="Microsoft YaHei" w:eastAsia="Microsoft YaHei" w:hAnsi="Microsoft YaHei" w:cs="Microsoft YaHei" w:hint="eastAsia"/>
-          <w:szCs w:val="21"/>
-        </w:rPr>
-        <w:t>定期的</w:t>
-      </w:r>
-      <w:r>
-        <w:rPr>
-          <w:rFonts w:ascii="Microsoft YaHei" w:eastAsia="Microsoft YaHei" w:hAnsi="Microsoft YaHei" w:cs="Microsoft YaHei" w:hint="eastAsia"/>
-          <w:szCs w:val="21"/>
-        </w:rPr>
-        <w:t>实修，比如观音心咒，金刚萨埵百字明/心咒等等</w:t>
-      </w:r>
-      <w:r>
-        <w:rPr>
-          <w:rFonts w:ascii="Microsoft YaHei" w:eastAsia="Microsoft YaHei" w:hAnsi="Microsoft YaHei" w:cs="Microsoft YaHei" w:hint="eastAsia"/>
-          <w:szCs w:val="21"/>
-        </w:rPr>
-        <w:t>，</w:t>
+        <w:t>根据课程进展，年级学修管理员可以安排定期的实修，比如观音心咒，金刚萨埵百字明/心咒等等，</w:t>
       </w:r>
       <w:r>
         <w:rPr>
@@ -4929,35 +4549,7 @@
           <w:rFonts w:ascii="Microsoft YaHei" w:eastAsia="Microsoft YaHei" w:hAnsi="Microsoft YaHei" w:cs="Microsoft YaHei" w:hint="eastAsia"/>
           <w:szCs w:val="21"/>
         </w:rPr>
-        <w:t>每周进行</w:t>
-      </w:r>
-      <w:r>
-        <w:rPr>
-          <w:rFonts w:ascii="Microsoft YaHei" w:eastAsia="Microsoft YaHei" w:hAnsi="Microsoft YaHei" w:cs="Microsoft YaHei" w:hint="eastAsia"/>
-          <w:szCs w:val="21"/>
-        </w:rPr>
-        <w:t>一次</w:t>
-      </w:r>
-      <w:r>
-        <w:rPr>
-          <w:rFonts w:ascii="Microsoft YaHei" w:eastAsia="Microsoft YaHei" w:hAnsi="Microsoft YaHei" w:cs="Microsoft YaHei" w:hint="eastAsia"/>
-          <w:szCs w:val="21"/>
-        </w:rPr>
-        <w:t>统计，总计数字从礼拜一</w:t>
-      </w:r>
-      <w:r>
-        <w:rPr>
-          <w:rFonts w:ascii="Microsoft YaHei" w:eastAsia="Microsoft YaHei" w:hAnsi="Microsoft YaHei" w:cs="Microsoft YaHei" w:hint="eastAsia"/>
-          <w:szCs w:val="21"/>
-        </w:rPr>
-        <w:t>开始</w:t>
-      </w:r>
-      <w:r>
-        <w:rPr>
-          <w:rFonts w:ascii="Microsoft YaHei" w:eastAsia="Microsoft YaHei" w:hAnsi="Microsoft YaHei" w:cs="Microsoft YaHei" w:hint="eastAsia"/>
-          <w:szCs w:val="21"/>
-        </w:rPr>
-        <w:t>到礼拜天结束</w:t>
+        <w:t>每周进行一次统计，总计数字从礼拜一开始到礼拜天结束</w:t>
       </w:r>
       <w:r>
         <w:rPr>
@@ -5023,21 +4615,7 @@
           <w:rFonts w:ascii="Microsoft YaHei" w:eastAsia="Microsoft YaHei" w:hAnsi="Microsoft YaHei" w:cs="Microsoft YaHei" w:hint="eastAsia"/>
           <w:szCs w:val="21"/>
         </w:rPr>
-        <w:t>系统自动完成</w:t>
-      </w:r>
-      <w:r>
-        <w:rPr>
-          <w:rFonts w:ascii="Microsoft YaHei" w:eastAsia="Microsoft YaHei" w:hAnsi="Microsoft YaHei" w:cs="Microsoft YaHei" w:hint="eastAsia"/>
-          <w:szCs w:val="21"/>
-        </w:rPr>
-        <w:t>每月</w:t>
-      </w:r>
-      <w:r>
-        <w:rPr>
-          <w:rFonts w:ascii="Microsoft YaHei" w:eastAsia="Microsoft YaHei" w:hAnsi="Microsoft YaHei" w:cs="Microsoft YaHei" w:hint="eastAsia"/>
-          <w:szCs w:val="21"/>
-        </w:rPr>
-        <w:t>统计</w:t>
+        <w:t>系统自动完成每月统计</w:t>
       </w:r>
       <w:r>
         <w:rPr>
@@ -5071,7 +4649,7 @@
       <w:pPr>
         <w:ind w:leftChars="200" w:left="420" w:firstLine="360"/>
         <w:rPr>
-          <w:rFonts w:ascii="Microsoft YaHei" w:eastAsia="Microsoft YaHei" w:hAnsi="Microsoft YaHei" w:cs="Microsoft YaHei" w:hint="eastAsia"/>
+          <w:rFonts w:ascii="Microsoft YaHei" w:eastAsia="Microsoft YaHei" w:hAnsi="Microsoft YaHei" w:cs="Microsoft YaHei"/>
           <w:szCs w:val="21"/>
         </w:rPr>
       </w:pPr>
@@ -5182,50 +4760,6 @@
 </w:endnotes>
 </file>
 
-<file path=word/footer1.xml><?xml version="1.0" encoding="utf-8"?>
-<w:ftr xmlns:wpc="http://schemas.microsoft.com/office/word/2010/wordprocessingCanvas" xmlns:cx="http://schemas.microsoft.com/office/drawing/2014/chartex" xmlns:cx1="http://schemas.microsoft.com/office/drawing/2015/9/8/chartex" xmlns:cx2="http://schemas.microsoft.com/office/drawing/2015/10/21/chartex" xmlns:cx3="http://schemas.microsoft.com/office/drawing/2016/5/9/chartex" xmlns:cx4="http://schemas.microsoft.com/office/drawing/2016/5/10/chartex" xmlns:cx5="http://schemas.microsoft.com/office/drawing/2016/5/11/chartex" xmlns:cx6="http://schemas.microsoft.com/office/drawing/2016/5/12/chartex" xmlns:cx7="http://schemas.microsoft.com/office/drawing/2016/5/13/chartex" xmlns:cx8="http://schemas.microsoft.com/office/drawing/2016/5/14/chartex" xmlns:mc="http://schemas.openxmlformats.org/markup-compatibility/2006" xmlns:aink="http://schemas.microsoft.com/office/drawing/2016/ink" xmlns:am3d="http://schemas.microsoft.com/office/drawing/2017/model3d" xmlns:o="urn:schemas-microsoft-com:office:office" xmlns:r="http://schemas.openxmlformats.org/officeDocument/2006/relationships" xmlns:m="http://schemas.openxmlformats.org/officeDocument/2006/math" xmlns:v="urn:schemas-microsoft-com:vml" xmlns:wp14="http://schemas.microsoft.com/office/word/2010/wordprocessingDrawing" xmlns:wp="http://schemas.openxmlformats.org/drawingml/2006/wordprocessingDrawing" xmlns:w10="urn:schemas-microsoft-com:office:word" xmlns:w="http://schemas.openxmlformats.org/wordprocessingml/2006/main" xmlns:w14="http://schemas.microsoft.com/office/word/2010/wordml" xmlns:w15="http://schemas.microsoft.com/office/word/2012/wordml" xmlns:w16cex="http://schemas.microsoft.com/office/word/2018/wordml/cex" xmlns:w16cid="http://schemas.microsoft.com/office/word/2016/wordml/cid" xmlns:w16="http://schemas.microsoft.com/office/word/2018/wordml" xmlns:w16se="http://schemas.microsoft.com/office/word/2015/wordml/symex" xmlns:wpg="http://schemas.microsoft.com/office/word/2010/wordprocessingGroup" xmlns:wpi="http://schemas.microsoft.com/office/word/2010/wordprocessingInk" xmlns:wne="http://schemas.microsoft.com/office/word/2006/wordml" xmlns:wps="http://schemas.microsoft.com/office/word/2010/wordprocessingShape" mc:Ignorable="w14 w15 w16se w16cid w16 w16cex wp14">
-  <w:p>
-    <w:pPr>
-      <w:pStyle w:val="Footer"/>
-      <w:ind w:firstLineChars="300" w:firstLine="540"/>
-    </w:pPr>
-    <w:r>
-      <w:rPr>
-        <w:rFonts w:hint="eastAsia"/>
-      </w:rPr>
-      <w:t>起点学院</w:t>
-    </w:r>
-    <w:r>
-      <w:rPr>
-        <w:rFonts w:hint="eastAsia"/>
-      </w:rPr>
-      <w:t xml:space="preserve"> </w:t>
-    </w:r>
-    <w:hyperlink r:id="rId1" w:history="1">
-      <w:r>
-        <w:rPr>
-          <w:rStyle w:val="Hyperlink"/>
-          <w:rFonts w:hint="eastAsia"/>
-        </w:rPr>
-        <w:t>www.qidianla.com</w:t>
-      </w:r>
-    </w:hyperlink>
-    <w:r>
-      <w:rPr>
-        <w:rFonts w:hint="eastAsia"/>
-      </w:rPr>
-      <w:t xml:space="preserve"> </w:t>
-    </w:r>
-    <w:r>
-      <w:rPr>
-        <w:rFonts w:hint="eastAsia"/>
-      </w:rPr>
-      <w:t>专注于为产品经理、运营人，提供最系统的线上线下课程。</w:t>
-    </w:r>
-  </w:p>
-</w:ftr>
-</file>
-
 <file path=word/footnotes.xml><?xml version="1.0" encoding="utf-8"?>
 <w:footnotes xmlns:wpc="http://schemas.microsoft.com/office/word/2010/wordprocessingCanvas" xmlns:cx="http://schemas.microsoft.com/office/drawing/2014/chartex" xmlns:cx1="http://schemas.microsoft.com/office/drawing/2015/9/8/chartex" xmlns:cx2="http://schemas.microsoft.com/office/drawing/2015/10/21/chartex" xmlns:cx3="http://schemas.microsoft.com/office/drawing/2016/5/9/chartex" xmlns:cx4="http://schemas.microsoft.com/office/drawing/2016/5/10/chartex" xmlns:cx5="http://schemas.microsoft.com/office/drawing/2016/5/11/chartex" xmlns:cx6="http://schemas.microsoft.com/office/drawing/2016/5/12/chartex" xmlns:cx7="http://schemas.microsoft.com/office/drawing/2016/5/13/chartex" xmlns:cx8="http://schemas.microsoft.com/office/drawing/2016/5/14/chartex" xmlns:mc="http://schemas.openxmlformats.org/markup-compatibility/2006" xmlns:aink="http://schemas.microsoft.com/office/drawing/2016/ink" xmlns:am3d="http://schemas.microsoft.com/office/drawing/2017/model3d" xmlns:o="urn:schemas-microsoft-com:office:office" xmlns:r="http://schemas.openxmlformats.org/officeDocument/2006/relationships" xmlns:m="http://schemas.openxmlformats.org/officeDocument/2006/math" xmlns:v="urn:schemas-microsoft-com:vml" xmlns:wp14="http://schemas.microsoft.com/office/word/2010/wordprocessingDrawing" xmlns:wp="http://schemas.openxmlformats.org/drawingml/2006/wordprocessingDrawing" xmlns:w10="urn:schemas-microsoft-com:office:word" xmlns:w="http://schemas.openxmlformats.org/wordprocessingml/2006/main" xmlns:w14="http://schemas.microsoft.com/office/word/2010/wordml" xmlns:w15="http://schemas.microsoft.com/office/word/2012/wordml" xmlns:w16cex="http://schemas.microsoft.com/office/word/2018/wordml/cex" xmlns:w16cid="http://schemas.microsoft.com/office/word/2016/wordml/cid" xmlns:w16="http://schemas.microsoft.com/office/word/2018/wordml" xmlns:w16se="http://schemas.microsoft.com/office/word/2015/wordml/symex" xmlns:wpg="http://schemas.microsoft.com/office/word/2010/wordprocessingGroup" xmlns:wpi="http://schemas.microsoft.com/office/word/2010/wordprocessingInk" xmlns:wne="http://schemas.microsoft.com/office/word/2006/wordml" xmlns:wps="http://schemas.microsoft.com/office/word/2010/wordprocessingShape" mc:Ignorable="w14 w15 w16se w16cid w16 w16cex wp14">
   <w:footnote w:type="separator" w:id="-1">
@@ -5243,46 +4777,6 @@
     </w:p>
   </w:footnote>
 </w:footnotes>
-</file>
-
-<file path=word/header1.xml><?xml version="1.0" encoding="utf-8"?>
-<w:hdr xmlns:wpc="http://schemas.microsoft.com/office/word/2010/wordprocessingCanvas" xmlns:cx="http://schemas.microsoft.com/office/drawing/2014/chartex" xmlns:cx1="http://schemas.microsoft.com/office/drawing/2015/9/8/chartex" xmlns:cx2="http://schemas.microsoft.com/office/drawing/2015/10/21/chartex" xmlns:cx3="http://schemas.microsoft.com/office/drawing/2016/5/9/chartex" xmlns:cx4="http://schemas.microsoft.com/office/drawing/2016/5/10/chartex" xmlns:cx5="http://schemas.microsoft.com/office/drawing/2016/5/11/chartex" xmlns:cx6="http://schemas.microsoft.com/office/drawing/2016/5/12/chartex" xmlns:cx7="http://schemas.microsoft.com/office/drawing/2016/5/13/chartex" xmlns:cx8="http://schemas.microsoft.com/office/drawing/2016/5/14/chartex" xmlns:mc="http://schemas.openxmlformats.org/markup-compatibility/2006" xmlns:aink="http://schemas.microsoft.com/office/drawing/2016/ink" xmlns:am3d="http://schemas.microsoft.com/office/drawing/2017/model3d" xmlns:o="urn:schemas-microsoft-com:office:office" xmlns:r="http://schemas.openxmlformats.org/officeDocument/2006/relationships" xmlns:m="http://schemas.openxmlformats.org/officeDocument/2006/math" xmlns:v="urn:schemas-microsoft-com:vml" xmlns:wp14="http://schemas.microsoft.com/office/word/2010/wordprocessingDrawing" xmlns:wp="http://schemas.openxmlformats.org/drawingml/2006/wordprocessingDrawing" xmlns:w10="urn:schemas-microsoft-com:office:word" xmlns:w="http://schemas.openxmlformats.org/wordprocessingml/2006/main" xmlns:w14="http://schemas.microsoft.com/office/word/2010/wordml" xmlns:w15="http://schemas.microsoft.com/office/word/2012/wordml" xmlns:w16cex="http://schemas.microsoft.com/office/word/2018/wordml/cex" xmlns:w16cid="http://schemas.microsoft.com/office/word/2016/wordml/cid" xmlns:w16="http://schemas.microsoft.com/office/word/2018/wordml" xmlns:w16se="http://schemas.microsoft.com/office/word/2015/wordml/symex" xmlns:wpg="http://schemas.microsoft.com/office/word/2010/wordprocessingGroup" xmlns:wpi="http://schemas.microsoft.com/office/word/2010/wordprocessingInk" xmlns:wne="http://schemas.microsoft.com/office/word/2006/wordml" xmlns:wps="http://schemas.microsoft.com/office/word/2010/wordprocessingShape" mc:Ignorable="w14 w15 w16se w16cid w16 w16cex wp14">
-  <w:p>
-    <w:pPr>
-      <w:pStyle w:val="Header"/>
-    </w:pPr>
-    <w:r>
-      <w:rPr>
-        <w:rFonts w:hint="eastAsia"/>
-      </w:rPr>
-      <w:t>人人都是产品经理</w:t>
-    </w:r>
-    <w:r>
-      <w:rPr>
-        <w:rFonts w:hint="eastAsia"/>
-      </w:rPr>
-      <w:t xml:space="preserve"> </w:t>
-    </w:r>
-    <w:hyperlink r:id="rId1" w:history="1">
-      <w:r>
-        <w:rPr>
-          <w:rStyle w:val="Hyperlink"/>
-          <w:rFonts w:hint="eastAsia"/>
-        </w:rPr>
-        <w:t>www.woshipm.com</w:t>
-      </w:r>
-    </w:hyperlink>
-    <w:r>
-      <w:t xml:space="preserve"> </w:t>
-    </w:r>
-    <w:r>
-      <w:rPr>
-        <w:rFonts w:hint="eastAsia"/>
-      </w:rPr>
-      <w:t>中国最大最活跃的产品经理社区</w:t>
-    </w:r>
-  </w:p>
-</w:hdr>
 </file>
 
 <file path=word/numbering.xml><?xml version="1.0" encoding="utf-8"?>

</xml_diff>